<commit_message>
minor additions to user feedback
</commit_message>
<xml_diff>
--- a/Planning.docx
+++ b/Planning.docx
@@ -123,10 +123,27 @@
         </w:numPr>
       </w:pPr>
       <w:r>
-        <w:t>Players need to have a username</w:t>
-      </w:r>
-      <w:r>
-        <w:t xml:space="preserve"> and a password.</w:t>
+        <w:t xml:space="preserve">Players need to have a </w:t>
+      </w:r>
+      <w:r>
+        <w:rPr>
+          <w:b/>
+          <w:bCs/>
+        </w:rPr>
+        <w:t>username</w:t>
+      </w:r>
+      <w:r>
+        <w:t xml:space="preserve"> and a </w:t>
+      </w:r>
+      <w:r>
+        <w:rPr>
+          <w:b/>
+          <w:bCs/>
+        </w:rPr>
+        <w:t>password</w:t>
+      </w:r>
+      <w:r>
+        <w:t>.</w:t>
       </w:r>
     </w:p>
     <w:p>
@@ -144,7 +161,27 @@
         <w:t>player’s</w:t>
       </w:r>
       <w:r>
-        <w:t xml:space="preserve"> total correct answers score for that subject.</w:t>
+        <w:t xml:space="preserve"> </w:t>
+      </w:r>
+      <w:r>
+        <w:rPr>
+          <w:b/>
+          <w:bCs/>
+        </w:rPr>
+        <w:t>total correct answers</w:t>
+      </w:r>
+      <w:r>
+        <w:t xml:space="preserve"> score for that </w:t>
+      </w:r>
+      <w:r>
+        <w:rPr>
+          <w:b/>
+          <w:bCs/>
+        </w:rPr>
+        <w:t>subject</w:t>
+      </w:r>
+      <w:r>
+        <w:t>.</w:t>
       </w:r>
     </w:p>
     <w:p/>
@@ -883,7 +920,28 @@
         <w:t xml:space="preserve">users </w:t>
       </w:r>
       <w:r>
-        <w:t>and gather feedback about positive aspects and any potential improvements.</w:t>
+        <w:t>to</w:t>
+      </w:r>
+      <w:r>
+        <w:t xml:space="preserve"> gather feedback about positive aspects and any potential </w:t>
+      </w:r>
+      <w:r>
+        <w:t>improvements and</w:t>
+      </w:r>
+      <w:r>
+        <w:t xml:space="preserve"> </w:t>
+      </w:r>
+      <w:r>
+        <w:t xml:space="preserve">then </w:t>
+      </w:r>
+      <w:r>
+        <w:t xml:space="preserve">use this research </w:t>
+      </w:r>
+      <w:r>
+        <w:t>as the foundations to my project</w:t>
+      </w:r>
+      <w:r>
+        <w:t>.</w:t>
       </w:r>
     </w:p>
     <w:p>
@@ -1013,12 +1071,6 @@
         <w:rPr>
           <w:lang w:eastAsia="en-GB"/>
         </w:rPr>
-        <w:fldChar w:fldCharType="separate"/>
-      </w:r>
-      <w:r>
-        <w:rPr>
-          <w:lang w:eastAsia="en-GB"/>
-        </w:rPr>
         <w:fldChar w:fldCharType="end"/>
       </w:r>
       <w:r>
@@ -1061,7 +1113,15 @@
         <w:rPr>
           <w:lang w:eastAsia="en-GB"/>
         </w:rPr>
-        <w:t>Player has to move the character and ‘collect’ the correct answers.</w:t>
+        <w:t>Player has to move the c</w:t>
+      </w:r>
+      <w:bookmarkStart w:id="0" w:name="_GoBack"/>
+      <w:bookmarkEnd w:id="0"/>
+      <w:r>
+        <w:rPr>
+          <w:lang w:eastAsia="en-GB"/>
+        </w:rPr>
+        <w:t>haracter and ‘collect’ the correct answers.</w:t>
       </w:r>
     </w:p>
     <w:p>
@@ -1229,12 +1289,6 @@
         <w:rPr>
           <w:lang w:eastAsia="en-GB"/>
         </w:rPr>
-        <w:fldChar w:fldCharType="separate"/>
-      </w:r>
-      <w:r>
-        <w:rPr>
-          <w:lang w:eastAsia="en-GB"/>
-        </w:rPr>
         <w:fldChar w:fldCharType="end"/>
       </w:r>
       <w:r>
@@ -1266,19 +1320,7 @@
         <w:rPr>
           <w:lang w:eastAsia="en-GB"/>
         </w:rPr>
-        <w:t xml:space="preserve">Wrong answers cause the </w:t>
-      </w:r>
-      <w:r>
-        <w:rPr>
-          <w:lang w:eastAsia="en-GB"/>
-        </w:rPr>
-        <w:t>player</w:t>
-      </w:r>
-      <w:r>
-        <w:rPr>
-          <w:lang w:eastAsia="en-GB"/>
-        </w:rPr>
-        <w:t xml:space="preserve"> to lose a life </w:t>
+        <w:t xml:space="preserve">Wrong answers cause the player to lose a life </w:t>
       </w:r>
       <w:r>
         <w:rPr>
@@ -1897,6 +1939,12 @@
               </w:rPr>
               <w:t>Simple to understand</w:t>
             </w:r>
+            <w:r>
+              <w:rPr>
+                <w:lang w:eastAsia="en-GB"/>
+              </w:rPr>
+              <w:t xml:space="preserve"> games</w:t>
+            </w:r>
           </w:p>
         </w:tc>
         <w:tc>
@@ -1913,10 +1961,20 @@
               <w:rPr>
                 <w:lang w:eastAsia="en-GB"/>
               </w:rPr>
-              <w:t>I want to customer the falling character</w:t>
+              <w:t>I want to custom</w:t>
             </w:r>
-            <w:bookmarkStart w:id="0" w:name="_GoBack"/>
-            <w:bookmarkEnd w:id="0"/>
+            <w:r>
+              <w:rPr>
+                <w:lang w:eastAsia="en-GB"/>
+              </w:rPr>
+              <w:t>ise</w:t>
+            </w:r>
+            <w:r>
+              <w:rPr>
+                <w:lang w:eastAsia="en-GB"/>
+              </w:rPr>
+              <w:t xml:space="preserve"> the falling character</w:t>
+            </w:r>
           </w:p>
         </w:tc>
       </w:tr>
@@ -1935,7 +1993,25 @@
               <w:rPr>
                 <w:lang w:eastAsia="en-GB"/>
               </w:rPr>
-              <w:t>Great way of encouraging learning</w:t>
+              <w:t xml:space="preserve">Great way of encouraging </w:t>
+            </w:r>
+            <w:r>
+              <w:rPr>
+                <w:lang w:eastAsia="en-GB"/>
+              </w:rPr>
+              <w:t xml:space="preserve">me to </w:t>
+            </w:r>
+            <w:r>
+              <w:rPr>
+                <w:lang w:eastAsia="en-GB"/>
+              </w:rPr>
+              <w:t>learn</w:t>
+            </w:r>
+            <w:r>
+              <w:rPr>
+                <w:lang w:eastAsia="en-GB"/>
+              </w:rPr>
+              <w:t>/revise</w:t>
             </w:r>
           </w:p>
         </w:tc>
@@ -1997,12 +2073,6 @@
           <w:lang w:eastAsia="en-GB"/>
         </w:rPr>
         <w:instrText xml:space="preserve"> INCLUDEPICTURE "/var/folders/1g/96ydz17n1w751vqhn7bjqydr0000gn/T/com.microsoft.Word/WebArchiveCopyPasteTempFiles/page2image1104913600" \* MERGEFORMATINET </w:instrText>
-      </w:r>
-      <w:r>
-        <w:rPr>
-          <w:lang w:eastAsia="en-GB"/>
-        </w:rPr>
-        <w:fldChar w:fldCharType="separate"/>
       </w:r>
       <w:r>
         <w:rPr>

</xml_diff>